<commit_message>
Compte rendu & sql
</commit_message>
<xml_diff>
--- a/Compte-rendu TP03 - NAAJI Dorian & ARMANET Nathan - Groupe 2.docx
+++ b/Compte-rendu TP03 - NAAJI Dorian & ARMANET Nathan - Groupe 2.docx
@@ -4,20 +4,19 @@
   <w:body>
     <w:sdt>
       <w:sdtPr>
+        <w:rPr>
+          <w:rFonts w:asciiTheme="majorHAnsi" w:eastAsiaTheme="majorEastAsia" w:hAnsiTheme="majorHAnsi" w:cstheme="majorBidi"/>
+          <w:color w:val="90571E" w:themeColor="accent6" w:themeShade="BF"/>
+          <w:sz w:val="28"/>
+          <w:szCs w:val="28"/>
+        </w:rPr>
         <w:id w:val="-229470265"/>
         <w:docPartObj>
           <w:docPartGallery w:val="Cover Pages"/>
           <w:docPartUnique/>
         </w:docPartObj>
       </w:sdtPr>
-      <w:sdtEndPr>
-        <w:rPr>
-          <w:rFonts w:asciiTheme="majorHAnsi" w:eastAsiaTheme="majorEastAsia" w:hAnsiTheme="majorHAnsi" w:cstheme="majorBidi"/>
-          <w:color w:val="90571E" w:themeColor="accent6" w:themeShade="BF"/>
-          <w:sz w:val="28"/>
-          <w:szCs w:val="28"/>
-        </w:rPr>
-      </w:sdtEndPr>
+      <w:sdtEndPr/>
       <w:sdtContent>
         <w:p>
           <w:pPr>
@@ -627,6 +626,7 @@
               <w:numId w:val="25"/>
             </w:numPr>
             <w:spacing w:before="240" w:after="200"/>
+            <w:jc w:val="both"/>
           </w:pPr>
           <w:r>
             <w:br w:type="page"/>
@@ -644,6 +644,7 @@
               <w:numId w:val="25"/>
             </w:numPr>
             <w:spacing w:before="240" w:after="200"/>
+            <w:jc w:val="both"/>
           </w:pPr>
           <w:r>
             <w:t>Atomicité d’une transaction courante</w:t>
@@ -657,6 +658,7 @@
               <w:numId w:val="25"/>
             </w:numPr>
             <w:spacing w:before="240" w:after="200"/>
+            <w:jc w:val="both"/>
           </w:pPr>
           <w:r>
             <w:t>Question 1</w:t>
@@ -665,17 +667,16 @@
         <w:p>
           <w:pPr>
             <w:spacing w:before="240"/>
+            <w:jc w:val="both"/>
           </w:pPr>
           <w:r>
             <w:t xml:space="preserve">« ROLLBACK » </w:t>
           </w:r>
           <w:proofErr w:type="spellStart"/>
-          <w:proofErr w:type="gramStart"/>
           <w:r>
             <w:t>a</w:t>
           </w:r>
           <w:proofErr w:type="spellEnd"/>
-          <w:proofErr w:type="gramEnd"/>
           <w:r>
             <w:t xml:space="preserve"> supprimer tous les changements effectués à la table (insertion, modification et suppression de données) mais pas la table elle-même.</w:t>
           </w:r>
@@ -688,6 +689,7 @@
               <w:numId w:val="25"/>
             </w:numPr>
             <w:spacing w:before="240" w:after="200"/>
+            <w:jc w:val="both"/>
           </w:pPr>
           <w:r>
             <w:t>Question 2</w:t>
@@ -696,6 +698,7 @@
         <w:p>
           <w:pPr>
             <w:spacing w:before="240"/>
+            <w:jc w:val="both"/>
           </w:pPr>
           <w:r>
             <w:t>« COMMIT » a enregistré les modification</w:t>
@@ -721,6 +724,7 @@
               <w:numId w:val="25"/>
             </w:numPr>
             <w:spacing w:before="240" w:after="200"/>
+            <w:jc w:val="both"/>
           </w:pPr>
           <w:r>
             <w:t>Question 3</w:t>
@@ -729,6 +733,7 @@
         <w:p>
           <w:pPr>
             <w:spacing w:before="240"/>
+            <w:jc w:val="both"/>
           </w:pPr>
           <w:r>
             <w:t>« EXIT » ou « QUIT » ferme simplement la connexion à la base de données sans apporter de modification à celle-ci.</w:t>
@@ -742,6 +747,7 @@
               <w:numId w:val="25"/>
             </w:numPr>
             <w:spacing w:before="240" w:after="200"/>
+            <w:jc w:val="both"/>
           </w:pPr>
           <w:r>
             <w:t>Question 4</w:t>
@@ -750,6 +756,7 @@
         <w:p>
           <w:pPr>
             <w:spacing w:before="240"/>
+            <w:jc w:val="both"/>
           </w:pPr>
           <w:r>
             <w:t>La fermeture brutale de la session est comme un « ROLLBACK » ; elle supprimer toutes les modifications de données non enregistrées.</w:t>
@@ -763,6 +770,7 @@
               <w:numId w:val="25"/>
             </w:numPr>
             <w:spacing w:before="240" w:after="200"/>
+            <w:jc w:val="both"/>
           </w:pPr>
           <w:r>
             <w:t>Question 5</w:t>
@@ -771,6 +779,7 @@
         <w:p>
           <w:pPr>
             <w:spacing w:before="240"/>
+            <w:jc w:val="both"/>
           </w:pPr>
           <w:r>
             <w:t xml:space="preserve">Cette fois ci, le « ROLLBACK » ne supprime rien. Cela est </w:t>
@@ -800,15 +809,7 @@
             <w:t>n</w:t>
           </w:r>
           <w:r>
-            <w:t xml:space="preserve">ées tel </w:t>
-          </w:r>
-          <w:proofErr w:type="gramStart"/>
-          <w:r>
-            <w:t>qu’elle sont</w:t>
-          </w:r>
-          <w:proofErr w:type="gramEnd"/>
-          <w:r>
-            <w:t xml:space="preserve"> avant de modifier la table</w:t>
+            <w:t>ées tel qu’elle sont avant de modifier la table</w:t>
           </w:r>
           <w:r>
             <w:t>.</w:t>
@@ -822,6 +823,7 @@
               <w:numId w:val="25"/>
             </w:numPr>
             <w:spacing w:before="240" w:after="200"/>
+            <w:jc w:val="both"/>
           </w:pPr>
           <w:r>
             <w:t>Question 6</w:t>
@@ -830,39 +832,10 @@
         <w:p>
           <w:pPr>
             <w:spacing w:before="240"/>
+            <w:jc w:val="both"/>
           </w:pPr>
           <w:r>
-            <w:t xml:space="preserve">Une </w:t>
-          </w:r>
-          <w:r>
-            <w:t xml:space="preserve">transaction </w:t>
-          </w:r>
-          <w:r>
-            <w:t>courante</w:t>
-          </w:r>
-          <w:r>
-            <w:t xml:space="preserve"> </w:t>
-          </w:r>
-          <w:r>
-            <w:t>est un</w:t>
-          </w:r>
-          <w:r>
-            <w:t xml:space="preserve"> changement dans les données d'une table</w:t>
-          </w:r>
-          <w:r>
-            <w:t>. Elles sont validées par « </w:t>
-          </w:r>
-          <w:r>
-            <w:t>COMMIT</w:t>
-          </w:r>
-          <w:r>
-            <w:t> » et annulé par « </w:t>
-          </w:r>
-          <w:r>
-            <w:t>ROLLBACK</w:t>
-          </w:r>
-          <w:r>
-            <w:t> ». Toutes modification de la table entraine un « COMMIT ».</w:t>
+            <w:t>Une transaction courante est un changement dans les données d'une table. Elles sont validées par « COMMIT » et annulé par « ROLLBACK ». Toutes modification de la table entraine un « COMMIT ».</w:t>
           </w:r>
         </w:p>
         <w:p>
@@ -873,6 +846,7 @@
               <w:numId w:val="25"/>
             </w:numPr>
             <w:spacing w:before="240" w:after="200"/>
+            <w:jc w:val="both"/>
           </w:pPr>
           <w:r>
             <w:t>Plusieurs sessions sur un seul compte de BD et transactions concurrentes</w:t>
@@ -888,6 +862,7 @@
           <w:numId w:val="25"/>
         </w:numPr>
         <w:spacing w:before="240" w:after="200"/>
+        <w:jc w:val="both"/>
       </w:pPr>
       <w:r>
         <w:t>Question 1</w:t>
@@ -896,6 +871,7 @@
     <w:p>
       <w:pPr>
         <w:spacing w:before="240"/>
+        <w:jc w:val="both"/>
       </w:pPr>
       <w:r>
         <w:t>On constate que le contenu de la base est le même quel que soit la fenêtre utilisée</w:t>
@@ -909,6 +885,7 @@
           <w:numId w:val="25"/>
         </w:numPr>
         <w:spacing w:before="240" w:after="200"/>
+        <w:jc w:val="both"/>
       </w:pPr>
       <w:r>
         <w:t>Question 2</w:t>
@@ -917,6 +894,7 @@
     <w:p>
       <w:pPr>
         <w:spacing w:before="240"/>
+        <w:jc w:val="both"/>
       </w:pPr>
       <w:r>
         <w:t>O</w:t>
@@ -934,13 +912,13 @@
         <w:t xml:space="preserve"> même</w:t>
       </w:r>
       <w:r>
-        <w:t xml:space="preserve"> </w:t>
-      </w:r>
-      <w:r>
-        <w:t>fenêtre</w:t>
-      </w:r>
-    </w:p>
-    <w:p>
+        <w:t xml:space="preserve"> fenêtre</w:t>
+      </w:r>
+    </w:p>
+    <w:p>
+      <w:pPr>
+        <w:jc w:val="both"/>
+      </w:pPr>
       <w:r>
         <w:br w:type="page"/>
       </w:r>
@@ -953,6 +931,7 @@
           <w:numId w:val="25"/>
         </w:numPr>
         <w:spacing w:before="240" w:after="200"/>
+        <w:jc w:val="both"/>
       </w:pPr>
       <w:r>
         <w:lastRenderedPageBreak/>
@@ -962,62 +941,19 @@
     <w:p>
       <w:pPr>
         <w:spacing w:before="240"/>
-      </w:pPr>
-      <w:r>
-        <w:t>O</w:t>
-      </w:r>
-      <w:r>
-        <w:t xml:space="preserve">n voit les </w:t>
-      </w:r>
-      <w:r>
-        <w:t>modifications</w:t>
-      </w:r>
-      <w:r>
-        <w:t xml:space="preserve"> </w:t>
-      </w:r>
-      <w:r>
-        <w:t>de</w:t>
-      </w:r>
-      <w:r>
-        <w:t xml:space="preserve"> la table </w:t>
-      </w:r>
-      <w:r>
-        <w:t>initiale apporté par</w:t>
-      </w:r>
-      <w:r>
-        <w:t xml:space="preserve"> l'utilisateur qui a </w:t>
-      </w:r>
-      <w:r>
-        <w:t>créé</w:t>
-      </w:r>
-      <w:r>
-        <w:t xml:space="preserve"> la nouvelle table</w:t>
-      </w:r>
-      <w:r>
-        <w:t>.</w:t>
+        <w:jc w:val="both"/>
+      </w:pPr>
+      <w:r>
+        <w:t>On voit les modifications de la table initiale apporté par l'utilisateur qui a créé la nouvelle table.</w:t>
       </w:r>
     </w:p>
     <w:p>
       <w:pPr>
         <w:spacing w:before="240"/>
-      </w:pPr>
-      <w:r>
-        <w:t>O</w:t>
-      </w:r>
-      <w:r>
-        <w:t>n</w:t>
-      </w:r>
-      <w:r>
-        <w:t xml:space="preserve"> peut</w:t>
-      </w:r>
-      <w:r>
-        <w:t xml:space="preserve"> </w:t>
-      </w:r>
-      <w:r>
-        <w:t>voir</w:t>
-      </w:r>
-      <w:r>
-        <w:t xml:space="preserve"> la nouvelle table</w:t>
+        <w:jc w:val="both"/>
+      </w:pPr>
+      <w:r>
+        <w:t>On peut voir la nouvelle table</w:t>
       </w:r>
       <w:r>
         <w:t xml:space="preserve"> sur les deux fenêtres.</w:t>
@@ -1026,6 +962,7 @@
     <w:p>
       <w:pPr>
         <w:spacing w:before="240"/>
+        <w:jc w:val="both"/>
       </w:pPr>
       <w:r>
         <w:t>On</w:t>
@@ -1045,8 +982,6 @@
       <w:r>
         <w:t>f</w:t>
       </w:r>
-      <w:bookmarkStart w:id="0" w:name="_GoBack"/>
-      <w:bookmarkEnd w:id="0"/>
       <w:r>
         <w:t>enêtre</w:t>
       </w:r>
@@ -1059,6 +994,7 @@
           <w:numId w:val="25"/>
         </w:numPr>
         <w:spacing w:before="240" w:after="200"/>
+        <w:jc w:val="both"/>
       </w:pPr>
       <w:r>
         <w:t>Question 4</w:t>
@@ -1067,7 +1003,11 @@
     <w:p>
       <w:pPr>
         <w:spacing w:before="240"/>
-      </w:pPr>
+        <w:jc w:val="both"/>
+      </w:pPr>
+      <w:r>
+        <w:t>La suppression de la table fonctionne.</w:t>
+      </w:r>
     </w:p>
     <w:p>
       <w:pPr>
@@ -1077,6 +1017,7 @@
           <w:numId w:val="25"/>
         </w:numPr>
         <w:spacing w:before="240" w:after="200"/>
+        <w:jc w:val="both"/>
       </w:pPr>
       <w:r>
         <w:t>Question 5</w:t>
@@ -1085,7 +1026,11 @@
     <w:p>
       <w:pPr>
         <w:spacing w:before="240"/>
-      </w:pPr>
+        <w:jc w:val="both"/>
+      </w:pPr>
+      <w:r>
+        <w:t>Seulement le premier utilisateur essayant d’insérer les données y parvient. Le deuxième utilisateur effectuant une insertion rencontre en effet un blocage « infini ». Une fois que le premier utilisateur effectue un ROLLBACK, l’insertion du deuxième utilisateur est instantanément effectuée.</w:t>
+      </w:r>
     </w:p>
     <w:p>
       <w:pPr>
@@ -1095,6 +1040,7 @@
           <w:numId w:val="25"/>
         </w:numPr>
         <w:spacing w:before="240" w:after="200"/>
+        <w:jc w:val="both"/>
       </w:pPr>
       <w:r>
         <w:t>Question 6</w:t>
@@ -1103,7 +1049,14 @@
     <w:p>
       <w:pPr>
         <w:spacing w:before="240"/>
-      </w:pPr>
+        <w:jc w:val="both"/>
+      </w:pPr>
+      <w:r>
+        <w:t>On constate que la commande « EXIT » a commit les modifications</w:t>
+      </w:r>
+      <w:r>
+        <w:t>.</w:t>
+      </w:r>
     </w:p>
     <w:p>
       <w:pPr>
@@ -1113,6 +1066,7 @@
           <w:numId w:val="25"/>
         </w:numPr>
         <w:spacing w:before="240" w:after="200"/>
+        <w:jc w:val="both"/>
       </w:pPr>
       <w:r>
         <w:t>Question 7</w:t>
@@ -1121,7 +1075,11 @@
     <w:p>
       <w:pPr>
         <w:spacing w:before="240"/>
-      </w:pPr>
+        <w:jc w:val="both"/>
+      </w:pPr>
+      <w:r>
+        <w:t>En sortant normalement, la dernière transaction a en effet été validée.</w:t>
+      </w:r>
     </w:p>
     <w:p>
       <w:pPr>
@@ -1131,6 +1089,7 @@
           <w:numId w:val="25"/>
         </w:numPr>
         <w:spacing w:before="240" w:after="200"/>
+        <w:jc w:val="both"/>
       </w:pPr>
       <w:r>
         <w:t>Question 8</w:t>
@@ -1139,7 +1098,20 @@
     <w:p>
       <w:pPr>
         <w:spacing w:before="240"/>
-      </w:pPr>
+        <w:jc w:val="both"/>
+      </w:pPr>
+      <w:r>
+        <w:t>On insère une ligne puis on crée une table ; un COMMIT est donc effectué et la ligne insérée dans la première table ne peut plus être ROLLBACK.</w:t>
+      </w:r>
+    </w:p>
+    <w:p>
+      <w:pPr>
+        <w:spacing w:before="240"/>
+        <w:jc w:val="both"/>
+      </w:pPr>
+      <w:r>
+        <w:t>On insère ensuite une ligne dans la nouvelle table que l’on vient de créer, puis on ROLLBACK. La transaction ajoutant la ligne à la nouvelle table est ainsi annulée, mais la ligne ajoutée à la première table est toujours présente.</w:t>
+      </w:r>
     </w:p>
     <w:p>
       <w:pPr>
@@ -1149,6 +1121,7 @@
           <w:numId w:val="25"/>
         </w:numPr>
         <w:spacing w:before="240" w:after="200"/>
+        <w:jc w:val="both"/>
       </w:pPr>
       <w:r>
         <w:t>Question 9</w:t>
@@ -1157,7 +1130,11 @@
     <w:p>
       <w:pPr>
         <w:spacing w:before="240"/>
-      </w:pPr>
+        <w:jc w:val="both"/>
+      </w:pPr>
+      <w:r>
+        <w:t>La dernière ligne insérée est toujours présente. On en déduit que la commande « DROP TABLE » effectue un commit.</w:t>
+      </w:r>
     </w:p>
     <w:p>
       <w:pPr>
@@ -1167,17 +1144,10 @@
           <w:numId w:val="25"/>
         </w:numPr>
         <w:spacing w:before="240" w:after="200"/>
-      </w:pPr>
-      <w:r>
-        <w:t xml:space="preserve">Droits/privilèges entre </w:t>
-      </w:r>
-      <w:proofErr w:type="gramStart"/>
-      <w:r>
-        <w:t>deux compte</w:t>
-      </w:r>
-      <w:proofErr w:type="gramEnd"/>
-      <w:r>
-        <w:t xml:space="preserve"> d’une même base de données</w:t>
+        <w:jc w:val="both"/>
+      </w:pPr>
+      <w:r>
+        <w:t>Droits/privilèges entre deux compte d’une même base de données</w:t>
       </w:r>
     </w:p>
     <w:p>
@@ -1188,6 +1158,7 @@
           <w:numId w:val="25"/>
         </w:numPr>
         <w:spacing w:before="240" w:after="200"/>
+        <w:jc w:val="both"/>
       </w:pPr>
       <w:r>
         <w:t>Question 1</w:t>
@@ -1196,7 +1167,149 @@
     <w:p>
       <w:pPr>
         <w:spacing w:before="240"/>
-      </w:pPr>
+        <w:jc w:val="both"/>
+      </w:pPr>
+      <w:r>
+        <w:t xml:space="preserve">On </w:t>
+      </w:r>
+      <w:r>
+        <w:t>se donne les privilèges et on peut vérifier qu’ils ont bien été données grâce aux requêtes</w:t>
+      </w:r>
+    </w:p>
+    <w:p>
+      <w:pPr>
+        <w:spacing w:before="240"/>
+        <w:jc w:val="both"/>
+        <w:rPr>
+          <w:i/>
+        </w:rPr>
+      </w:pPr>
+      <w:r>
+        <w:rPr>
+          <w:i/>
+        </w:rPr>
+        <w:t>« </w:t>
+      </w:r>
+      <w:r>
+        <w:rPr>
+          <w:i/>
+        </w:rPr>
+        <w:t>SELECT * FROM ALL_OBJECTS WHERE OWNER = 'INI3A06';</w:t>
+      </w:r>
+      <w:r>
+        <w:rPr>
+          <w:i/>
+        </w:rPr>
+        <w:t> »</w:t>
+      </w:r>
+    </w:p>
+    <w:p>
+      <w:pPr>
+        <w:spacing w:before="240"/>
+        <w:jc w:val="both"/>
+        <w:rPr>
+          <w:i/>
+        </w:rPr>
+      </w:pPr>
+      <w:r>
+        <w:rPr>
+          <w:i/>
+        </w:rPr>
+        <w:t>« </w:t>
+      </w:r>
+      <w:r>
+        <w:rPr>
+          <w:i/>
+        </w:rPr>
+        <w:t>SELECT * FROM ALL_</w:t>
+      </w:r>
+      <w:r>
+        <w:rPr>
+          <w:i/>
+        </w:rPr>
+        <w:t>TABLES</w:t>
+      </w:r>
+      <w:r>
+        <w:rPr>
+          <w:i/>
+        </w:rPr>
+        <w:t xml:space="preserve"> WHERE OWNER = 'INI3A06';</w:t>
+      </w:r>
+      <w:r>
+        <w:rPr>
+          <w:i/>
+        </w:rPr>
+        <w:t> »</w:t>
+      </w:r>
+    </w:p>
+    <w:p>
+      <w:pPr>
+        <w:spacing w:before="240"/>
+        <w:jc w:val="both"/>
+        <w:rPr>
+          <w:i/>
+        </w:rPr>
+      </w:pPr>
+      <w:r>
+        <w:rPr>
+          <w:i/>
+        </w:rPr>
+        <w:lastRenderedPageBreak/>
+        <w:t>« </w:t>
+      </w:r>
+      <w:r>
+        <w:rPr>
+          <w:i/>
+        </w:rPr>
+        <w:t>SELECT * FROM USER_TAB_PRIVS WHERE OWNER = 'INI3A06';</w:t>
+      </w:r>
+      <w:r>
+        <w:rPr>
+          <w:i/>
+        </w:rPr>
+        <w:t> »</w:t>
+      </w:r>
+    </w:p>
+    <w:p>
+      <w:pPr>
+        <w:spacing w:before="240"/>
+        <w:jc w:val="both"/>
+        <w:rPr>
+          <w:i/>
+        </w:rPr>
+      </w:pPr>
+      <w:r>
+        <w:rPr>
+          <w:i/>
+        </w:rPr>
+        <w:t>« </w:t>
+      </w:r>
+      <w:r>
+        <w:rPr>
+          <w:i/>
+        </w:rPr>
+        <w:t xml:space="preserve">select * </w:t>
+      </w:r>
+      <w:proofErr w:type="spellStart"/>
+      <w:r>
+        <w:rPr>
+          <w:i/>
+        </w:rPr>
+        <w:t>from</w:t>
+      </w:r>
+      <w:proofErr w:type="spellEnd"/>
+      <w:r>
+        <w:rPr>
+          <w:i/>
+        </w:rPr>
+        <w:t xml:space="preserve"> INI3A06.TRANSACTION</w:t>
+      </w:r>
+      <w:r>
+        <w:rPr>
+          <w:i/>
+        </w:rPr>
+        <w:t> »</w:t>
+      </w:r>
     </w:p>
     <w:p>
       <w:pPr>
@@ -1206,6 +1319,7 @@
           <w:numId w:val="25"/>
         </w:numPr>
         <w:spacing w:before="240" w:after="200"/>
+        <w:jc w:val="both"/>
       </w:pPr>
       <w:r>
         <w:t>Question 2</w:t>
@@ -1214,7 +1328,11 @@
     <w:p>
       <w:pPr>
         <w:spacing w:before="240"/>
-      </w:pPr>
+        <w:jc w:val="both"/>
+      </w:pPr>
+      <w:r>
+        <w:t>Quand l’autre groupe fait une mise à jour sur sa table puis effectue un COMMIT, on peut voir les modifications.</w:t>
+      </w:r>
     </w:p>
     <w:p>
       <w:pPr>
@@ -1224,6 +1342,7 @@
           <w:numId w:val="25"/>
         </w:numPr>
         <w:spacing w:before="240" w:after="200"/>
+        <w:jc w:val="both"/>
       </w:pPr>
       <w:r>
         <w:t>Question 3</w:t>
@@ -1232,7 +1351,11 @@
     <w:p>
       <w:pPr>
         <w:spacing w:before="240"/>
-      </w:pPr>
+        <w:jc w:val="both"/>
+      </w:pPr>
+      <w:r>
+        <w:t>On ne parvient pas à insérer une mise à jour sur la table de l’autre groupe car nous n’avons pas le droit d’insérer de données dans cette dernière.</w:t>
+      </w:r>
     </w:p>
     <w:p>
       <w:pPr>
@@ -1242,6 +1365,7 @@
           <w:numId w:val="25"/>
         </w:numPr>
         <w:spacing w:before="240" w:after="200"/>
+        <w:jc w:val="both"/>
       </w:pPr>
       <w:r>
         <w:t>Question 4</w:t>
@@ -1250,7 +1374,11 @@
     <w:p>
       <w:pPr>
         <w:spacing w:before="240"/>
-      </w:pPr>
+        <w:jc w:val="both"/>
+      </w:pPr>
+      <w:r>
+        <w:t>Avec le droit d’insertion, notre commande fonctionne désormais.</w:t>
+      </w:r>
     </w:p>
     <w:p>
       <w:pPr>
@@ -1260,10 +1388,53 @@
           <w:numId w:val="25"/>
         </w:numPr>
         <w:spacing w:before="240" w:after="200"/>
-      </w:pPr>
-      <w:r>
-        <w:lastRenderedPageBreak/>
+        <w:jc w:val="both"/>
+      </w:pPr>
+      <w:r>
         <w:t>Question 5</w:t>
+      </w:r>
+    </w:p>
+    <w:p>
+      <w:r>
+        <w:t>On peut réaliser la requête suivante pour la jointure :</w:t>
+      </w:r>
+    </w:p>
+    <w:p>
+      <w:pPr>
+        <w:rPr>
+          <w:i/>
+        </w:rPr>
+      </w:pPr>
+      <w:r>
+        <w:rPr>
+          <w:i/>
+        </w:rPr>
+        <w:t>« </w:t>
+      </w:r>
+      <w:r>
+        <w:rPr>
+          <w:i/>
+        </w:rPr>
+        <w:t xml:space="preserve">SELECT * FROM INI3A06.TRANSACTION </w:t>
+      </w:r>
+    </w:p>
+    <w:p>
+      <w:pPr>
+        <w:rPr>
+          <w:i/>
+        </w:rPr>
+      </w:pPr>
+      <w:r>
+        <w:rPr>
+          <w:i/>
+        </w:rPr>
+        <w:t>INNER JOIN TESTQ5_TP3 ON TESTQ5_TP3.id = INI3A06.TRANSACTION.ID_TRANSACTION;</w:t>
+      </w:r>
+      <w:r>
+        <w:rPr>
+          <w:i/>
+        </w:rPr>
+        <w:t> »</w:t>
       </w:r>
     </w:p>
     <w:p>
@@ -1274,6 +1445,7 @@
           <w:numId w:val="25"/>
         </w:numPr>
         <w:spacing w:before="240" w:after="200"/>
+        <w:jc w:val="both"/>
       </w:pPr>
       <w:r>
         <w:t>Partie 2 : PLSQL</w:t>
@@ -1287,39 +1459,35 @@
           <w:numId w:val="25"/>
         </w:numPr>
         <w:spacing w:before="240" w:after="200"/>
-      </w:pPr>
-      <w:r>
-        <w:t xml:space="preserve">Copier dans votre compte les trois table </w:t>
+        <w:jc w:val="both"/>
+      </w:pPr>
+      <w:r>
+        <w:t xml:space="preserve">Copier dans votre compte les trois table Dept, </w:t>
       </w:r>
       <w:proofErr w:type="spellStart"/>
       <w:r>
-        <w:t>Dept</w:t>
+        <w:t>Emp</w:t>
       </w:r>
       <w:proofErr w:type="spellEnd"/>
       <w:r>
-        <w:t xml:space="preserve">, </w:t>
+        <w:t xml:space="preserve"> et </w:t>
       </w:r>
       <w:proofErr w:type="spellStart"/>
       <w:r>
-        <w:t>Emp</w:t>
+        <w:t>Salgrade</w:t>
       </w:r>
       <w:proofErr w:type="spellEnd"/>
       <w:r>
-        <w:t xml:space="preserve"> et </w:t>
-      </w:r>
-      <w:proofErr w:type="spellStart"/>
-      <w:r>
-        <w:t>Salgrade</w:t>
-      </w:r>
-      <w:proofErr w:type="spellEnd"/>
-      <w:r>
         <w:t xml:space="preserve"> de Scott.</w:t>
       </w:r>
     </w:p>
     <w:p>
       <w:pPr>
         <w:spacing w:before="240"/>
-      </w:pPr>
+        <w:jc w:val="both"/>
+      </w:pPr>
+      <w:bookmarkStart w:id="0" w:name="_GoBack"/>
+      <w:bookmarkEnd w:id="0"/>
     </w:p>
     <w:p>
       <w:pPr>
@@ -1329,6 +1497,7 @@
           <w:numId w:val="25"/>
         </w:numPr>
         <w:spacing w:before="240" w:after="200"/>
+        <w:jc w:val="both"/>
       </w:pPr>
       <w:r>
         <w:t>Donner les requêtes SQL pour les questions suivantes :</w:t>
@@ -1342,6 +1511,7 @@
           <w:numId w:val="25"/>
         </w:numPr>
         <w:spacing w:before="240" w:after="200"/>
+        <w:jc w:val="both"/>
       </w:pPr>
       <w:r>
         <w:t>Donner le nom des employés dirigés directement par ‘King’.</w:t>
@@ -1350,6 +1520,7 @@
     <w:p>
       <w:pPr>
         <w:spacing w:before="240"/>
+        <w:jc w:val="both"/>
       </w:pPr>
     </w:p>
     <w:p>
@@ -1360,6 +1531,7 @@
           <w:numId w:val="25"/>
         </w:numPr>
         <w:spacing w:before="240" w:after="200"/>
+        <w:jc w:val="both"/>
       </w:pPr>
       <w:r>
         <w:t>Donner le nom des employés qui dépendent (directement ou non) de Jones.</w:t>
@@ -1368,6 +1540,7 @@
     <w:p>
       <w:pPr>
         <w:spacing w:before="240"/>
+        <w:jc w:val="both"/>
       </w:pPr>
     </w:p>
     <w:p>
@@ -1378,6 +1551,7 @@
           <w:numId w:val="25"/>
         </w:numPr>
         <w:spacing w:before="240" w:after="200"/>
+        <w:jc w:val="both"/>
       </w:pPr>
       <w:r>
         <w:t>Donner le nom des employés dont dépend (directement ou non) Jones.</w:t>
@@ -1386,6 +1560,7 @@
     <w:p>
       <w:pPr>
         <w:spacing w:before="240"/>
+        <w:jc w:val="both"/>
       </w:pPr>
     </w:p>
     <w:p>
@@ -1396,6 +1571,7 @@
           <w:numId w:val="25"/>
         </w:numPr>
         <w:spacing w:before="240" w:after="200"/>
+        <w:jc w:val="both"/>
       </w:pPr>
       <w:r>
         <w:t>Donner le nom des employés dépendant de Blake, sauf Blake lui-même.</w:t>
@@ -1404,6 +1580,7 @@
     <w:p>
       <w:pPr>
         <w:spacing w:before="240"/>
+        <w:jc w:val="both"/>
       </w:pPr>
     </w:p>
     <w:p>
@@ -1414,14 +1591,17 @@
           <w:numId w:val="25"/>
         </w:numPr>
         <w:spacing w:before="240" w:after="200"/>
-      </w:pPr>
-      <w:r>
+        <w:jc w:val="both"/>
+      </w:pPr>
+      <w:r>
+        <w:lastRenderedPageBreak/>
         <w:t>Donner le nom des employés qui dépendent de King, sauf ceux qui dépendent de Blake.</w:t>
       </w:r>
     </w:p>
     <w:p>
       <w:pPr>
         <w:spacing w:before="240"/>
+        <w:jc w:val="both"/>
       </w:pPr>
     </w:p>
     <w:p>
@@ -1432,6 +1612,7 @@
           <w:numId w:val="25"/>
         </w:numPr>
         <w:spacing w:before="240" w:after="200"/>
+        <w:jc w:val="both"/>
       </w:pPr>
       <w:r>
         <w:t>Ecrire une fonction PLSQL de paramètre un numéro de département et qui retourne le nombre</w:t>
@@ -1459,6 +1640,7 @@
     <w:p>
       <w:pPr>
         <w:spacing w:before="240"/>
+        <w:jc w:val="both"/>
       </w:pPr>
     </w:p>
     <w:p>
@@ -1469,6 +1651,7 @@
           <w:numId w:val="25"/>
         </w:numPr>
         <w:spacing w:before="240" w:after="200"/>
+        <w:jc w:val="both"/>
       </w:pPr>
       <w:r>
         <w:t xml:space="preserve">Ajouter la colonne </w:t>
@@ -1487,13 +1670,8 @@
       </w:r>
       <w:proofErr w:type="spellEnd"/>
       <w:r>
-        <w:t xml:space="preserve"> de deux façons </w:t>
-      </w:r>
-      <w:proofErr w:type="gramStart"/>
-      <w:r>
-        <w:t>possibles:</w:t>
-      </w:r>
-      <w:proofErr w:type="gramEnd"/>
+        <w:t xml:space="preserve"> de deux façons possibles:</w:t>
+      </w:r>
     </w:p>
     <w:p>
       <w:pPr>
@@ -1503,6 +1681,7 @@
           <w:numId w:val="25"/>
         </w:numPr>
         <w:spacing w:before="240" w:after="200"/>
+        <w:jc w:val="both"/>
       </w:pPr>
       <w:r>
         <w:t>E</w:t>
@@ -1514,6 +1693,7 @@
     <w:p>
       <w:pPr>
         <w:spacing w:before="240"/>
+        <w:jc w:val="both"/>
       </w:pPr>
     </w:p>
     <w:p>
@@ -1524,9 +1704,9 @@
           <w:numId w:val="25"/>
         </w:numPr>
         <w:spacing w:before="240" w:after="200"/>
-      </w:pPr>
-      <w:r>
-        <w:lastRenderedPageBreak/>
+        <w:jc w:val="both"/>
+      </w:pPr>
+      <w:r>
         <w:t>S</w:t>
       </w:r>
       <w:r>
@@ -1536,6 +1716,7 @@
     <w:p>
       <w:pPr>
         <w:spacing w:before="240"/>
+        <w:jc w:val="both"/>
       </w:pPr>
     </w:p>
     <w:p>
@@ -1546,6 +1727,7 @@
           <w:numId w:val="25"/>
         </w:numPr>
         <w:spacing w:before="240" w:after="200"/>
+        <w:jc w:val="both"/>
       </w:pPr>
       <w:r>
         <w:t>Créer un déclencheur qui pour chaque ajout ou suppression d’un employé ou mise à jour du</w:t>
@@ -4749,14 +4931,14 @@
   <w:font w:name="Wingdings">
     <w:panose1 w:val="05000000000000000000"/>
     <w:charset w:val="02"/>
-    <w:family w:val="decorative"/>
+    <w:family w:val="auto"/>
     <w:pitch w:val="variable"/>
     <w:sig w:usb0="00000000" w:usb1="10000000" w:usb2="00000000" w:usb3="00000000" w:csb0="80000000" w:csb1="00000000"/>
   </w:font>
   <w:font w:name="Symbol">
     <w:panose1 w:val="05050102010706020507"/>
     <w:charset w:val="02"/>
-    <w:family w:val="decorative"/>
+    <w:family w:val="roman"/>
     <w:pitch w:val="variable"/>
     <w:sig w:usb0="00000000" w:usb1="10000000" w:usb2="00000000" w:usb3="00000000" w:csb0="80000000" w:csb1="00000000"/>
   </w:font>
@@ -4768,8 +4950,7 @@
     <w:sig w:usb0="E0002AFF" w:usb1="C000247B" w:usb2="00000009" w:usb3="00000000" w:csb0="000001FF" w:csb1="00000000"/>
   </w:font>
   <w:font w:name="Helvetica-Oblique">
-    <w:altName w:val="Helvetica"/>
-    <w:panose1 w:val="00000000000000000000"/>
+    <w:altName w:val="Arial"/>
     <w:charset w:val="00"/>
     <w:family w:val="auto"/>
     <w:pitch w:val="variable"/>
@@ -4802,6 +4983,7 @@
     <w:rsid w:val="009E3729"/>
     <w:rsid w:val="00A9597C"/>
     <w:rsid w:val="00BB0682"/>
+    <w:rsid w:val="00BE54AE"/>
     <w:rsid w:val="00D41434"/>
   </w:rsids>
   <m:mathPr>
@@ -5530,7 +5712,7 @@
 </file>
 
 <file path=customXml/itemProps1.xml><?xml version="1.0" encoding="utf-8"?>
-<ds:datastoreItem xmlns:ds="http://schemas.openxmlformats.org/officeDocument/2006/customXml" ds:itemID="{66039D4C-52FB-8F4B-9BC0-8D5D6DA79F4A}">
+<ds:datastoreItem xmlns:ds="http://schemas.openxmlformats.org/officeDocument/2006/customXml" ds:itemID="{819BBCF9-96B3-46C3-BFCA-396DEF3D1F17}">
   <ds:schemaRefs>
     <ds:schemaRef ds:uri="http://schemas.openxmlformats.org/officeDocument/2006/bibliography"/>
   </ds:schemaRefs>

</xml_diff>

<commit_message>
ajout exemples, screens et cr
</commit_message>
<xml_diff>
--- a/Compte-rendu TP03 - NAAJI Dorian & ARMANET Nathan - Groupe 2.docx
+++ b/Compte-rendu TP03 - NAAJI Dorian & ARMANET Nathan - Groupe 2.docx
@@ -1633,10 +1633,12 @@
     </w:p>
     <w:p>
       <w:r>
-        <w:t>« </w:t>
-      </w:r>
-      <w:r>
-        <w:t xml:space="preserve">select E1.* </w:t>
+        <w:t>On effectue la requête :</w:t>
+      </w:r>
+    </w:p>
+    <w:p>
+      <w:r>
+        <w:t xml:space="preserve">« select E1.* </w:t>
       </w:r>
       <w:proofErr w:type="spellStart"/>
       <w:r>
@@ -1669,10 +1671,8 @@
     </w:p>
     <w:p>
       <w:r>
-        <w:t>and E1.ENAME != 'KING';</w:t>
-      </w:r>
-      <w:r>
-        <w:t> »</w:t>
+        <w:lastRenderedPageBreak/>
+        <w:t>and E1.ENAME != 'KING'; »</w:t>
       </w:r>
     </w:p>
     <w:p>
@@ -1680,7 +1680,6 @@
         <w:rPr>
           <w:noProof/>
         </w:rPr>
-        <w:lastRenderedPageBreak/>
         <mc:AlternateContent>
           <mc:Choice Requires="wps">
             <w:drawing>
@@ -1729,16 +1728,44 @@
                             <w:r>
                               <w:t xml:space="preserve">Figure </w:t>
                             </w:r>
-                            <w:fldSimple w:instr=" SEQ Figure \* ARABIC ">
-                              <w:r>
-                                <w:rPr>
-                                  <w:noProof/>
-                                </w:rPr>
-                                <w:t>1</w:t>
-                              </w:r>
-                            </w:fldSimple>
                             <w:r>
-                              <w:t xml:space="preserve"> : Résultat de la requête</w:t>
+                              <w:rPr>
+                                <w:noProof/>
+                              </w:rPr>
+                              <w:fldChar w:fldCharType="begin"/>
+                            </w:r>
+                            <w:r>
+                              <w:rPr>
+                                <w:noProof/>
+                              </w:rPr>
+                              <w:instrText xml:space="preserve"> SEQ Figure \* ARABIC </w:instrText>
+                            </w:r>
+                            <w:r>
+                              <w:rPr>
+                                <w:noProof/>
+                              </w:rPr>
+                              <w:fldChar w:fldCharType="separate"/>
+                            </w:r>
+                            <w:r>
+                              <w:rPr>
+                                <w:noProof/>
+                              </w:rPr>
+                              <w:t>1</w:t>
+                            </w:r>
+                            <w:r>
+                              <w:rPr>
+                                <w:noProof/>
+                              </w:rPr>
+                              <w:fldChar w:fldCharType="end"/>
+                            </w:r>
+                            <w:r>
+                              <w:t xml:space="preserve"> : Résultat de la </w:t>
+                            </w:r>
+                            <w:r>
+                              <w:t xml:space="preserve"> première </w:t>
+                            </w:r>
+                            <w:r>
+                              <w:t>requête</w:t>
                             </w:r>
                           </w:p>
                         </w:txbxContent>
@@ -1771,16 +1798,44 @@
                       <w:r>
                         <w:t xml:space="preserve">Figure </w:t>
                       </w:r>
-                      <w:fldSimple w:instr=" SEQ Figure \* ARABIC ">
-                        <w:r>
-                          <w:rPr>
-                            <w:noProof/>
-                          </w:rPr>
-                          <w:t>1</w:t>
-                        </w:r>
-                      </w:fldSimple>
                       <w:r>
-                        <w:t xml:space="preserve"> : Résultat de la requête</w:t>
+                        <w:rPr>
+                          <w:noProof/>
+                        </w:rPr>
+                        <w:fldChar w:fldCharType="begin"/>
+                      </w:r>
+                      <w:r>
+                        <w:rPr>
+                          <w:noProof/>
+                        </w:rPr>
+                        <w:instrText xml:space="preserve"> SEQ Figure \* ARABIC </w:instrText>
+                      </w:r>
+                      <w:r>
+                        <w:rPr>
+                          <w:noProof/>
+                        </w:rPr>
+                        <w:fldChar w:fldCharType="separate"/>
+                      </w:r>
+                      <w:r>
+                        <w:rPr>
+                          <w:noProof/>
+                        </w:rPr>
+                        <w:t>1</w:t>
+                      </w:r>
+                      <w:r>
+                        <w:rPr>
+                          <w:noProof/>
+                        </w:rPr>
+                        <w:fldChar w:fldCharType="end"/>
+                      </w:r>
+                      <w:r>
+                        <w:t xml:space="preserve"> : Résultat de la </w:t>
+                      </w:r>
+                      <w:r>
+                        <w:t xml:space="preserve"> première </w:t>
+                      </w:r>
+                      <w:r>
+                        <w:t>requête</w:t>
                       </w:r>
                     </w:p>
                   </w:txbxContent>
@@ -1872,8 +1927,249 @@
         <w:spacing w:before="240"/>
         <w:jc w:val="both"/>
       </w:pPr>
-      <w:bookmarkStart w:id="0" w:name="_GoBack"/>
-      <w:bookmarkEnd w:id="0"/>
+      <w:r>
+        <w:t>On effectue la requête :</w:t>
+      </w:r>
+    </w:p>
+    <w:p>
+      <w:pPr>
+        <w:spacing w:before="240"/>
+        <w:jc w:val="both"/>
+      </w:pPr>
+      <w:r>
+        <w:t>« </w:t>
+      </w:r>
+      <w:r>
+        <w:t>SELECT EMP.*</w:t>
+      </w:r>
+    </w:p>
+    <w:p>
+      <w:pPr>
+        <w:spacing w:before="240"/>
+        <w:jc w:val="both"/>
+      </w:pPr>
+      <w:r>
+        <w:t>FROM EMP</w:t>
+      </w:r>
+    </w:p>
+    <w:p>
+      <w:pPr>
+        <w:spacing w:before="240"/>
+        <w:jc w:val="both"/>
+      </w:pPr>
+      <w:r>
+        <w:t>WHERE EMP.ENAME &lt;&gt; 'JONES'</w:t>
+      </w:r>
+    </w:p>
+    <w:p>
+      <w:pPr>
+        <w:spacing w:before="240"/>
+        <w:jc w:val="both"/>
+      </w:pPr>
+      <w:r>
+        <w:t>START WITH EMP.MGR = (SELECT EMP.EMPNO FROM EMP WHERE ENAME = 'JONES')</w:t>
+      </w:r>
+    </w:p>
+    <w:p>
+      <w:pPr>
+        <w:spacing w:before="240"/>
+        <w:jc w:val="both"/>
+      </w:pPr>
+      <w:r>
+        <w:rPr>
+          <w:noProof/>
+        </w:rPr>
+        <mc:AlternateContent>
+          <mc:Choice Requires="wps">
+            <w:drawing>
+              <wp:anchor distT="0" distB="0" distL="114300" distR="114300" simplePos="0" relativeHeight="251666432" behindDoc="0" locked="0" layoutInCell="1" allowOverlap="1" wp14:anchorId="4E286443" wp14:editId="176D2BC7">
+                <wp:simplePos x="0" y="0"/>
+                <wp:positionH relativeFrom="column">
+                  <wp:posOffset>963084</wp:posOffset>
+                </wp:positionH>
+                <wp:positionV relativeFrom="paragraph">
+                  <wp:posOffset>1515745</wp:posOffset>
+                </wp:positionV>
+                <wp:extent cx="4335145" cy="635"/>
+                <wp:effectExtent l="0" t="0" r="0" b="0"/>
+                <wp:wrapTopAndBottom/>
+                <wp:docPr id="5" name="Zone de texte 5"/>
+                <wp:cNvGraphicFramePr/>
+                <a:graphic xmlns:a="http://schemas.openxmlformats.org/drawingml/2006/main">
+                  <a:graphicData uri="http://schemas.microsoft.com/office/word/2010/wordprocessingShape">
+                    <wps:wsp>
+                      <wps:cNvSpPr txBox="1"/>
+                      <wps:spPr>
+                        <a:xfrm>
+                          <a:off x="0" y="0"/>
+                          <a:ext cx="4335145" cy="635"/>
+                        </a:xfrm>
+                        <a:prstGeom prst="rect">
+                          <a:avLst/>
+                        </a:prstGeom>
+                        <a:solidFill>
+                          <a:prstClr val="white"/>
+                        </a:solidFill>
+                        <a:ln>
+                          <a:noFill/>
+                        </a:ln>
+                      </wps:spPr>
+                      <wps:txbx>
+                        <w:txbxContent>
+                          <w:p>
+                            <w:pPr>
+                              <w:pStyle w:val="Lgende"/>
+                              <w:jc w:val="center"/>
+                              <w:rPr>
+                                <w:noProof/>
+                              </w:rPr>
+                            </w:pPr>
+                            <w:r>
+                              <w:t xml:space="preserve">Figure </w:t>
+                            </w:r>
+                            <w:fldSimple w:instr=" SEQ Figure \* ARABIC ">
+                              <w:r>
+                                <w:rPr>
+                                  <w:noProof/>
+                                </w:rPr>
+                                <w:t>2</w:t>
+                              </w:r>
+                            </w:fldSimple>
+                            <w:r>
+                              <w:t xml:space="preserve"> : résultat de la seconde requête</w:t>
+                            </w:r>
+                          </w:p>
+                        </w:txbxContent>
+                      </wps:txbx>
+                      <wps:bodyPr rot="0" spcFirstLastPara="0" vertOverflow="overflow" horzOverflow="overflow" vert="horz" wrap="square" lIns="0" tIns="0" rIns="0" bIns="0" numCol="1" spcCol="0" rtlCol="0" fromWordArt="0" anchor="t" anchorCtr="0" forceAA="0" compatLnSpc="1">
+                        <a:prstTxWarp prst="textNoShape">
+                          <a:avLst/>
+                        </a:prstTxWarp>
+                        <a:spAutoFit/>
+                      </wps:bodyPr>
+                    </wps:wsp>
+                  </a:graphicData>
+                </a:graphic>
+              </wp:anchor>
+            </w:drawing>
+          </mc:Choice>
+          <mc:Fallback>
+            <w:pict>
+              <v:shape w14:anchorId="4E286443" id="Zone de texte 5" o:spid="_x0000_s1031" type="#_x0000_t202" style="position:absolute;left:0;text-align:left;margin-left:75.85pt;margin-top:119.35pt;width:341.35pt;height:.05pt;z-index:251666432;visibility:visible;mso-wrap-style:square;mso-wrap-distance-left:9pt;mso-wrap-distance-top:0;mso-wrap-distance-right:9pt;mso-wrap-distance-bottom:0;mso-position-horizontal:absolute;mso-position-horizontal-relative:text;mso-position-vertical:absolute;mso-position-vertical-relative:text;v-text-anchor:top" o:gfxdata="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" stroked="f">
+                <v:textbox style="mso-fit-shape-to-text:t" inset="0,0,0,0">
+                  <w:txbxContent>
+                    <w:p>
+                      <w:pPr>
+                        <w:pStyle w:val="Lgende"/>
+                        <w:jc w:val="center"/>
+                        <w:rPr>
+                          <w:noProof/>
+                        </w:rPr>
+                      </w:pPr>
+                      <w:r>
+                        <w:t xml:space="preserve">Figure </w:t>
+                      </w:r>
+                      <w:fldSimple w:instr=" SEQ Figure \* ARABIC ">
+                        <w:r>
+                          <w:rPr>
+                            <w:noProof/>
+                          </w:rPr>
+                          <w:t>2</w:t>
+                        </w:r>
+                      </w:fldSimple>
+                      <w:r>
+                        <w:t xml:space="preserve"> : résultat de la seconde requête</w:t>
+                      </w:r>
+                    </w:p>
+                  </w:txbxContent>
+                </v:textbox>
+                <w10:wrap type="topAndBottom"/>
+              </v:shape>
+            </w:pict>
+          </mc:Fallback>
+        </mc:AlternateContent>
+      </w:r>
+      <w:r>
+        <w:rPr>
+          <w:noProof/>
+        </w:rPr>
+        <w:drawing>
+          <wp:anchor distT="0" distB="0" distL="114300" distR="114300" simplePos="0" relativeHeight="251663360" behindDoc="0" locked="0" layoutInCell="1" allowOverlap="1" wp14:anchorId="1CB1CA76" wp14:editId="1889F94C">
+            <wp:simplePos x="0" y="0"/>
+            <wp:positionH relativeFrom="column">
+              <wp:posOffset>963084</wp:posOffset>
+            </wp:positionH>
+            <wp:positionV relativeFrom="paragraph">
+              <wp:posOffset>467995</wp:posOffset>
+            </wp:positionV>
+            <wp:extent cx="4335145" cy="990600"/>
+            <wp:effectExtent l="0" t="0" r="8255" b="0"/>
+            <wp:wrapTopAndBottom/>
+            <wp:docPr id="3" name="Image 3"/>
+            <wp:cNvGraphicFramePr>
+              <a:graphicFrameLocks xmlns:a="http://schemas.openxmlformats.org/drawingml/2006/main" noChangeAspect="1"/>
+            </wp:cNvGraphicFramePr>
+            <a:graphic xmlns:a="http://schemas.openxmlformats.org/drawingml/2006/main">
+              <a:graphicData uri="http://schemas.openxmlformats.org/drawingml/2006/picture">
+                <pic:pic xmlns:pic="http://schemas.openxmlformats.org/drawingml/2006/picture">
+                  <pic:nvPicPr>
+                    <pic:cNvPr id="0" name="Picture 1"/>
+                    <pic:cNvPicPr>
+                      <a:picLocks noChangeAspect="1" noChangeArrowheads="1"/>
+                    </pic:cNvPicPr>
+                  </pic:nvPicPr>
+                  <pic:blipFill>
+                    <a:blip r:embed="rId9">
+                      <a:extLst>
+                        <a:ext uri="{28A0092B-C50C-407E-A947-70E740481C1C}">
+                          <a14:useLocalDpi xmlns:a14="http://schemas.microsoft.com/office/drawing/2010/main" val="0"/>
+                        </a:ext>
+                      </a:extLst>
+                    </a:blip>
+                    <a:srcRect/>
+                    <a:stretch>
+                      <a:fillRect/>
+                    </a:stretch>
+                  </pic:blipFill>
+                  <pic:spPr bwMode="auto">
+                    <a:xfrm>
+                      <a:off x="0" y="0"/>
+                      <a:ext cx="4335145" cy="990600"/>
+                    </a:xfrm>
+                    <a:prstGeom prst="rect">
+                      <a:avLst/>
+                    </a:prstGeom>
+                    <a:noFill/>
+                    <a:ln>
+                      <a:noFill/>
+                    </a:ln>
+                  </pic:spPr>
+                </pic:pic>
+              </a:graphicData>
+            </a:graphic>
+          </wp:anchor>
+        </w:drawing>
+      </w:r>
+      <w:r>
+        <w:t xml:space="preserve">CONNECT BY EMP.MGR = </w:t>
+      </w:r>
+      <w:proofErr w:type="spellStart"/>
+      <w:r>
+        <w:t>prior</w:t>
+      </w:r>
+      <w:proofErr w:type="spellEnd"/>
+      <w:r>
+        <w:t xml:space="preserve"> EMP.EMPNO;</w:t>
+      </w:r>
+      <w:r>
+        <w:t> »</w:t>
+      </w:r>
+    </w:p>
+    <w:p>
+      <w:pPr>
+        <w:spacing w:before="240"/>
+        <w:jc w:val="both"/>
+      </w:pPr>
     </w:p>
     <w:p>
       <w:pPr>
@@ -1894,6 +2190,260 @@
         <w:spacing w:before="240"/>
         <w:jc w:val="both"/>
       </w:pPr>
+      <w:r>
+        <w:t>On effectue la requête :</w:t>
+      </w:r>
+    </w:p>
+    <w:p>
+      <w:pPr>
+        <w:spacing w:before="240"/>
+        <w:jc w:val="both"/>
+      </w:pPr>
+      <w:r>
+        <w:t>« </w:t>
+      </w:r>
+      <w:r>
+        <w:t>SELECT EMP.*</w:t>
+      </w:r>
+    </w:p>
+    <w:p>
+      <w:pPr>
+        <w:spacing w:before="240"/>
+        <w:jc w:val="both"/>
+      </w:pPr>
+      <w:r>
+        <w:t>FROM EMP</w:t>
+      </w:r>
+    </w:p>
+    <w:p>
+      <w:pPr>
+        <w:spacing w:before="240"/>
+        <w:jc w:val="both"/>
+      </w:pPr>
+      <w:r>
+        <w:t>WHERE EMP.ENAME &lt;&gt; 'JONES'</w:t>
+      </w:r>
+    </w:p>
+    <w:p>
+      <w:pPr>
+        <w:spacing w:before="240"/>
+        <w:jc w:val="both"/>
+      </w:pPr>
+      <w:r>
+        <w:t>START WITH EMP.ENAME = 'JONES'</w:t>
+      </w:r>
+    </w:p>
+    <w:p>
+      <w:pPr>
+        <w:spacing w:before="240"/>
+        <w:jc w:val="both"/>
+      </w:pPr>
+      <w:proofErr w:type="spellStart"/>
+      <w:r>
+        <w:t>connect</w:t>
+      </w:r>
+      <w:proofErr w:type="spellEnd"/>
+      <w:r>
+        <w:t xml:space="preserve"> by EMP.EMPNO = </w:t>
+      </w:r>
+      <w:proofErr w:type="spellStart"/>
+      <w:r>
+        <w:t>prior</w:t>
+      </w:r>
+      <w:proofErr w:type="spellEnd"/>
+      <w:r>
+        <w:t xml:space="preserve"> EMP.MGR;</w:t>
+      </w:r>
+      <w:r>
+        <w:t> »</w:t>
+      </w:r>
+    </w:p>
+    <w:p>
+      <w:r>
+        <w:br w:type="page"/>
+      </w:r>
+    </w:p>
+    <w:p>
+      <w:pPr>
+        <w:spacing w:before="240"/>
+        <w:jc w:val="both"/>
+      </w:pPr>
+      <w:r>
+        <w:rPr>
+          <w:noProof/>
+        </w:rPr>
+        <w:lastRenderedPageBreak/>
+        <mc:AlternateContent>
+          <mc:Choice Requires="wps">
+            <w:drawing>
+              <wp:anchor distT="0" distB="0" distL="114300" distR="114300" simplePos="0" relativeHeight="251668480" behindDoc="0" locked="0" layoutInCell="1" allowOverlap="1" wp14:anchorId="11A4255E" wp14:editId="559DE5E3">
+                <wp:simplePos x="0" y="0"/>
+                <wp:positionH relativeFrom="column">
+                  <wp:posOffset>590338</wp:posOffset>
+                </wp:positionH>
+                <wp:positionV relativeFrom="paragraph">
+                  <wp:posOffset>1039283</wp:posOffset>
+                </wp:positionV>
+                <wp:extent cx="4335145" cy="635"/>
+                <wp:effectExtent l="0" t="0" r="0" b="0"/>
+                <wp:wrapTopAndBottom/>
+                <wp:docPr id="6" name="Zone de texte 6"/>
+                <wp:cNvGraphicFramePr/>
+                <a:graphic xmlns:a="http://schemas.openxmlformats.org/drawingml/2006/main">
+                  <a:graphicData uri="http://schemas.microsoft.com/office/word/2010/wordprocessingShape">
+                    <wps:wsp>
+                      <wps:cNvSpPr txBox="1"/>
+                      <wps:spPr>
+                        <a:xfrm>
+                          <a:off x="0" y="0"/>
+                          <a:ext cx="4335145" cy="635"/>
+                        </a:xfrm>
+                        <a:prstGeom prst="rect">
+                          <a:avLst/>
+                        </a:prstGeom>
+                        <a:solidFill>
+                          <a:prstClr val="white"/>
+                        </a:solidFill>
+                        <a:ln>
+                          <a:noFill/>
+                        </a:ln>
+                      </wps:spPr>
+                      <wps:txbx>
+                        <w:txbxContent>
+                          <w:p>
+                            <w:pPr>
+                              <w:pStyle w:val="Lgende"/>
+                              <w:jc w:val="center"/>
+                              <w:rPr>
+                                <w:noProof/>
+                              </w:rPr>
+                            </w:pPr>
+                            <w:r>
+                              <w:t xml:space="preserve">Figure </w:t>
+                            </w:r>
+                            <w:fldSimple w:instr=" SEQ Figure \* ARABIC ">
+                              <w:r>
+                                <w:rPr>
+                                  <w:noProof/>
+                                </w:rPr>
+                                <w:t>3</w:t>
+                              </w:r>
+                            </w:fldSimple>
+                            <w:r>
+                              <w:t xml:space="preserve"> : Résultat de la troisième requête</w:t>
+                            </w:r>
+                          </w:p>
+                        </w:txbxContent>
+                      </wps:txbx>
+                      <wps:bodyPr rot="0" spcFirstLastPara="0" vertOverflow="overflow" horzOverflow="overflow" vert="horz" wrap="square" lIns="0" tIns="0" rIns="0" bIns="0" numCol="1" spcCol="0" rtlCol="0" fromWordArt="0" anchor="t" anchorCtr="0" forceAA="0" compatLnSpc="1">
+                        <a:prstTxWarp prst="textNoShape">
+                          <a:avLst/>
+                        </a:prstTxWarp>
+                        <a:spAutoFit/>
+                      </wps:bodyPr>
+                    </wps:wsp>
+                  </a:graphicData>
+                </a:graphic>
+              </wp:anchor>
+            </w:drawing>
+          </mc:Choice>
+          <mc:Fallback>
+            <w:pict>
+              <v:shape w14:anchorId="11A4255E" id="Zone de texte 6" o:spid="_x0000_s1032" type="#_x0000_t202" style="position:absolute;left:0;text-align:left;margin-left:46.5pt;margin-top:81.85pt;width:341.35pt;height:.05pt;z-index:251668480;visibility:visible;mso-wrap-style:square;mso-wrap-distance-left:9pt;mso-wrap-distance-top:0;mso-wrap-distance-right:9pt;mso-wrap-distance-bottom:0;mso-position-horizontal:absolute;mso-position-horizontal-relative:text;mso-position-vertical:absolute;mso-position-vertical-relative:text;v-text-anchor:top" o:gfxdata="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" stroked="f">
+                <v:textbox style="mso-fit-shape-to-text:t" inset="0,0,0,0">
+                  <w:txbxContent>
+                    <w:p>
+                      <w:pPr>
+                        <w:pStyle w:val="Lgende"/>
+                        <w:jc w:val="center"/>
+                        <w:rPr>
+                          <w:noProof/>
+                        </w:rPr>
+                      </w:pPr>
+                      <w:r>
+                        <w:t xml:space="preserve">Figure </w:t>
+                      </w:r>
+                      <w:fldSimple w:instr=" SEQ Figure \* ARABIC ">
+                        <w:r>
+                          <w:rPr>
+                            <w:noProof/>
+                          </w:rPr>
+                          <w:t>3</w:t>
+                        </w:r>
+                      </w:fldSimple>
+                      <w:r>
+                        <w:t xml:space="preserve"> : Résultat de la troisième requête</w:t>
+                      </w:r>
+                    </w:p>
+                  </w:txbxContent>
+                </v:textbox>
+                <w10:wrap type="topAndBottom"/>
+              </v:shape>
+            </w:pict>
+          </mc:Fallback>
+        </mc:AlternateContent>
+      </w:r>
+      <w:r>
+        <w:rPr>
+          <w:noProof/>
+        </w:rPr>
+        <w:drawing>
+          <wp:anchor distT="0" distB="0" distL="114300" distR="114300" simplePos="0" relativeHeight="251664384" behindDoc="0" locked="0" layoutInCell="1" allowOverlap="1" wp14:anchorId="75A1D1FD" wp14:editId="5493A403">
+            <wp:simplePos x="0" y="0"/>
+            <wp:positionH relativeFrom="column">
+              <wp:posOffset>590338</wp:posOffset>
+            </wp:positionH>
+            <wp:positionV relativeFrom="paragraph">
+              <wp:posOffset>0</wp:posOffset>
+            </wp:positionV>
+            <wp:extent cx="4335145" cy="990600"/>
+            <wp:effectExtent l="0" t="0" r="8255" b="0"/>
+            <wp:wrapTopAndBottom/>
+            <wp:docPr id="4" name="Image 4"/>
+            <wp:cNvGraphicFramePr>
+              <a:graphicFrameLocks xmlns:a="http://schemas.openxmlformats.org/drawingml/2006/main" noChangeAspect="1"/>
+            </wp:cNvGraphicFramePr>
+            <a:graphic xmlns:a="http://schemas.openxmlformats.org/drawingml/2006/main">
+              <a:graphicData uri="http://schemas.openxmlformats.org/drawingml/2006/picture">
+                <pic:pic xmlns:pic="http://schemas.openxmlformats.org/drawingml/2006/picture">
+                  <pic:nvPicPr>
+                    <pic:cNvPr id="0" name="Picture 2"/>
+                    <pic:cNvPicPr>
+                      <a:picLocks noChangeAspect="1" noChangeArrowheads="1"/>
+                    </pic:cNvPicPr>
+                  </pic:nvPicPr>
+                  <pic:blipFill>
+                    <a:blip r:embed="rId9">
+                      <a:extLst>
+                        <a:ext uri="{28A0092B-C50C-407E-A947-70E740481C1C}">
+                          <a14:useLocalDpi xmlns:a14="http://schemas.microsoft.com/office/drawing/2010/main" val="0"/>
+                        </a:ext>
+                      </a:extLst>
+                    </a:blip>
+                    <a:srcRect/>
+                    <a:stretch>
+                      <a:fillRect/>
+                    </a:stretch>
+                  </pic:blipFill>
+                  <pic:spPr bwMode="auto">
+                    <a:xfrm>
+                      <a:off x="0" y="0"/>
+                      <a:ext cx="4335145" cy="990600"/>
+                    </a:xfrm>
+                    <a:prstGeom prst="rect">
+                      <a:avLst/>
+                    </a:prstGeom>
+                    <a:noFill/>
+                    <a:ln>
+                      <a:noFill/>
+                    </a:ln>
+                  </pic:spPr>
+                </pic:pic>
+              </a:graphicData>
+            </a:graphic>
+          </wp:anchor>
+        </w:drawing>
+      </w:r>
     </w:p>
     <w:p>
       <w:pPr>
@@ -1910,6 +2460,245 @@
       </w:r>
     </w:p>
     <w:p>
+      <w:r>
+        <w:t>On effectue la requête :</w:t>
+      </w:r>
+    </w:p>
+    <w:p>
+      <w:pPr>
+        <w:spacing w:before="240"/>
+        <w:jc w:val="both"/>
+      </w:pPr>
+      <w:r>
+        <w:t>« </w:t>
+      </w:r>
+      <w:r>
+        <w:t>SELECT EMP.*</w:t>
+      </w:r>
+    </w:p>
+    <w:p>
+      <w:pPr>
+        <w:spacing w:before="240"/>
+        <w:jc w:val="both"/>
+      </w:pPr>
+      <w:r>
+        <w:t>FROM EMP</w:t>
+      </w:r>
+    </w:p>
+    <w:p>
+      <w:pPr>
+        <w:spacing w:before="240"/>
+        <w:jc w:val="both"/>
+      </w:pPr>
+      <w:r>
+        <w:t>WHERE EMP.ENAME &lt;&gt; 'BLAKE'</w:t>
+      </w:r>
+    </w:p>
+    <w:p>
+      <w:pPr>
+        <w:spacing w:before="240"/>
+        <w:jc w:val="both"/>
+      </w:pPr>
+      <w:r>
+        <w:t>START WITH EMP.MGR = (SELECT EMP.EMPNO FROM EMP WHERE EMP.ENAME = 'BLAKE')</w:t>
+      </w:r>
+    </w:p>
+    <w:p>
+      <w:pPr>
+        <w:spacing w:before="240"/>
+        <w:jc w:val="both"/>
+      </w:pPr>
+      <w:r>
+        <w:rPr>
+          <w:noProof/>
+        </w:rPr>
+        <mc:AlternateContent>
+          <mc:Choice Requires="wps">
+            <w:drawing>
+              <wp:anchor distT="0" distB="0" distL="114300" distR="114300" simplePos="0" relativeHeight="251671552" behindDoc="0" locked="0" layoutInCell="1" allowOverlap="1" wp14:anchorId="716B6ADF" wp14:editId="101F2746">
+                <wp:simplePos x="0" y="0"/>
+                <wp:positionH relativeFrom="column">
+                  <wp:posOffset>742950</wp:posOffset>
+                </wp:positionH>
+                <wp:positionV relativeFrom="paragraph">
+                  <wp:posOffset>1684655</wp:posOffset>
+                </wp:positionV>
+                <wp:extent cx="4724400" cy="635"/>
+                <wp:effectExtent l="0" t="0" r="0" b="0"/>
+                <wp:wrapTopAndBottom/>
+                <wp:docPr id="9" name="Zone de texte 9"/>
+                <wp:cNvGraphicFramePr/>
+                <a:graphic xmlns:a="http://schemas.openxmlformats.org/drawingml/2006/main">
+                  <a:graphicData uri="http://schemas.microsoft.com/office/word/2010/wordprocessingShape">
+                    <wps:wsp>
+                      <wps:cNvSpPr txBox="1"/>
+                      <wps:spPr>
+                        <a:xfrm>
+                          <a:off x="0" y="0"/>
+                          <a:ext cx="4724400" cy="635"/>
+                        </a:xfrm>
+                        <a:prstGeom prst="rect">
+                          <a:avLst/>
+                        </a:prstGeom>
+                        <a:solidFill>
+                          <a:prstClr val="white"/>
+                        </a:solidFill>
+                        <a:ln>
+                          <a:noFill/>
+                        </a:ln>
+                      </wps:spPr>
+                      <wps:txbx>
+                        <w:txbxContent>
+                          <w:p>
+                            <w:pPr>
+                              <w:pStyle w:val="Lgende"/>
+                              <w:jc w:val="center"/>
+                              <w:rPr>
+                                <w:noProof/>
+                              </w:rPr>
+                            </w:pPr>
+                            <w:r>
+                              <w:t xml:space="preserve">Figure </w:t>
+                            </w:r>
+                            <w:fldSimple w:instr=" SEQ Figure \* ARABIC ">
+                              <w:r>
+                                <w:rPr>
+                                  <w:noProof/>
+                                </w:rPr>
+                                <w:t>4</w:t>
+                              </w:r>
+                            </w:fldSimple>
+                            <w:r>
+                              <w:t xml:space="preserve"> : Résultat de la quatrième requête</w:t>
+                            </w:r>
+                          </w:p>
+                        </w:txbxContent>
+                      </wps:txbx>
+                      <wps:bodyPr rot="0" spcFirstLastPara="0" vertOverflow="overflow" horzOverflow="overflow" vert="horz" wrap="square" lIns="0" tIns="0" rIns="0" bIns="0" numCol="1" spcCol="0" rtlCol="0" fromWordArt="0" anchor="t" anchorCtr="0" forceAA="0" compatLnSpc="1">
+                        <a:prstTxWarp prst="textNoShape">
+                          <a:avLst/>
+                        </a:prstTxWarp>
+                        <a:spAutoFit/>
+                      </wps:bodyPr>
+                    </wps:wsp>
+                  </a:graphicData>
+                </a:graphic>
+              </wp:anchor>
+            </w:drawing>
+          </mc:Choice>
+          <mc:Fallback>
+            <w:pict>
+              <v:shape w14:anchorId="716B6ADF" id="Zone de texte 9" o:spid="_x0000_s1033" type="#_x0000_t202" style="position:absolute;left:0;text-align:left;margin-left:58.5pt;margin-top:132.65pt;width:372pt;height:.05pt;z-index:251671552;visibility:visible;mso-wrap-style:square;mso-wrap-distance-left:9pt;mso-wrap-distance-top:0;mso-wrap-distance-right:9pt;mso-wrap-distance-bottom:0;mso-position-horizontal:absolute;mso-position-horizontal-relative:text;mso-position-vertical:absolute;mso-position-vertical-relative:text;v-text-anchor:top" o:gfxdata="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" stroked="f">
+                <v:textbox style="mso-fit-shape-to-text:t" inset="0,0,0,0">
+                  <w:txbxContent>
+                    <w:p>
+                      <w:pPr>
+                        <w:pStyle w:val="Lgende"/>
+                        <w:jc w:val="center"/>
+                        <w:rPr>
+                          <w:noProof/>
+                        </w:rPr>
+                      </w:pPr>
+                      <w:r>
+                        <w:t xml:space="preserve">Figure </w:t>
+                      </w:r>
+                      <w:fldSimple w:instr=" SEQ Figure \* ARABIC ">
+                        <w:r>
+                          <w:rPr>
+                            <w:noProof/>
+                          </w:rPr>
+                          <w:t>4</w:t>
+                        </w:r>
+                      </w:fldSimple>
+                      <w:r>
+                        <w:t xml:space="preserve"> : Résultat de la quatrième requête</w:t>
+                      </w:r>
+                    </w:p>
+                  </w:txbxContent>
+                </v:textbox>
+                <w10:wrap type="topAndBottom"/>
+              </v:shape>
+            </w:pict>
+          </mc:Fallback>
+        </mc:AlternateContent>
+      </w:r>
+      <w:r>
+        <w:rPr>
+          <w:noProof/>
+        </w:rPr>
+        <w:drawing>
+          <wp:anchor distT="0" distB="0" distL="114300" distR="114300" simplePos="0" relativeHeight="251669504" behindDoc="0" locked="0" layoutInCell="1" allowOverlap="1" wp14:anchorId="323C6724" wp14:editId="1F0ABEA6">
+            <wp:simplePos x="0" y="0"/>
+            <wp:positionH relativeFrom="column">
+              <wp:posOffset>742950</wp:posOffset>
+            </wp:positionH>
+            <wp:positionV relativeFrom="paragraph">
+              <wp:posOffset>349673</wp:posOffset>
+            </wp:positionV>
+            <wp:extent cx="4724400" cy="1278255"/>
+            <wp:effectExtent l="0" t="0" r="0" b="0"/>
+            <wp:wrapTopAndBottom/>
+            <wp:docPr id="8" name="Image 8"/>
+            <wp:cNvGraphicFramePr>
+              <a:graphicFrameLocks xmlns:a="http://schemas.openxmlformats.org/drawingml/2006/main" noChangeAspect="1"/>
+            </wp:cNvGraphicFramePr>
+            <a:graphic xmlns:a="http://schemas.openxmlformats.org/drawingml/2006/main">
+              <a:graphicData uri="http://schemas.openxmlformats.org/drawingml/2006/picture">
+                <pic:pic xmlns:pic="http://schemas.openxmlformats.org/drawingml/2006/picture">
+                  <pic:nvPicPr>
+                    <pic:cNvPr id="0" name="Picture 3"/>
+                    <pic:cNvPicPr>
+                      <a:picLocks noChangeAspect="1" noChangeArrowheads="1"/>
+                    </pic:cNvPicPr>
+                  </pic:nvPicPr>
+                  <pic:blipFill>
+                    <a:blip r:embed="rId10">
+                      <a:extLst>
+                        <a:ext uri="{28A0092B-C50C-407E-A947-70E740481C1C}">
+                          <a14:useLocalDpi xmlns:a14="http://schemas.microsoft.com/office/drawing/2010/main" val="0"/>
+                        </a:ext>
+                      </a:extLst>
+                    </a:blip>
+                    <a:srcRect/>
+                    <a:stretch>
+                      <a:fillRect/>
+                    </a:stretch>
+                  </pic:blipFill>
+                  <pic:spPr bwMode="auto">
+                    <a:xfrm>
+                      <a:off x="0" y="0"/>
+                      <a:ext cx="4724400" cy="1278255"/>
+                    </a:xfrm>
+                    <a:prstGeom prst="rect">
+                      <a:avLst/>
+                    </a:prstGeom>
+                    <a:noFill/>
+                    <a:ln>
+                      <a:noFill/>
+                    </a:ln>
+                  </pic:spPr>
+                </pic:pic>
+              </a:graphicData>
+            </a:graphic>
+          </wp:anchor>
+        </w:drawing>
+      </w:r>
+      <w:r>
+        <w:t xml:space="preserve">CONNECT BY EMP.MGR = </w:t>
+      </w:r>
+      <w:proofErr w:type="spellStart"/>
+      <w:r>
+        <w:t>prior</w:t>
+      </w:r>
+      <w:proofErr w:type="spellEnd"/>
+      <w:r>
+        <w:t xml:space="preserve"> EMP.EMPNO;</w:t>
+      </w:r>
+      <w:r>
+        <w:t> »</w:t>
+      </w:r>
+    </w:p>
+    <w:p>
       <w:pPr>
         <w:spacing w:before="240"/>
         <w:jc w:val="both"/>
@@ -1930,6 +2719,265 @@
       </w:r>
     </w:p>
     <w:p>
+      <w:r>
+        <w:t xml:space="preserve">On effectue la requête : </w:t>
+      </w:r>
+    </w:p>
+    <w:p>
+      <w:r>
+        <w:t>« </w:t>
+      </w:r>
+      <w:r>
+        <w:t>SELECT EMP.*</w:t>
+      </w:r>
+    </w:p>
+    <w:p>
+      <w:r>
+        <w:t>FROM EMP</w:t>
+      </w:r>
+    </w:p>
+    <w:p>
+      <w:r>
+        <w:t>WHERE EMP.ENAME &lt;&gt; 'KING'</w:t>
+      </w:r>
+    </w:p>
+    <w:p>
+      <w:r>
+        <w:t>START WITH EMP.MGR = (SELECT EMP.EMPNO FROM EMP WHERE EMP.ENAME = 'KING')</w:t>
+      </w:r>
+    </w:p>
+    <w:p>
+      <w:r>
+        <w:t xml:space="preserve">CONNECT BY EMP.MGR = </w:t>
+      </w:r>
+      <w:proofErr w:type="spellStart"/>
+      <w:r>
+        <w:t>prior</w:t>
+      </w:r>
+      <w:proofErr w:type="spellEnd"/>
+      <w:r>
+        <w:t xml:space="preserve"> EMP.EMPNO</w:t>
+      </w:r>
+    </w:p>
+    <w:p>
+      <w:r>
+        <w:t>MINUS</w:t>
+      </w:r>
+    </w:p>
+    <w:p>
+      <w:r>
+        <w:lastRenderedPageBreak/>
+        <w:t>SELECT EMP.*</w:t>
+      </w:r>
+    </w:p>
+    <w:p>
+      <w:r>
+        <w:t>FROM EMP</w:t>
+      </w:r>
+    </w:p>
+    <w:p>
+      <w:r>
+        <w:t>WHERE EMP.ENAME &lt;&gt; 'BLAKE'</w:t>
+      </w:r>
+    </w:p>
+    <w:p>
+      <w:r>
+        <w:t>START WITH EMP.MGR = (SELECT EMP.EMPNO FROM EMP WHERE EMP.ENAME = 'BLAKE')</w:t>
+      </w:r>
+    </w:p>
+    <w:p>
+      <w:r>
+        <w:rPr>
+          <w:noProof/>
+        </w:rPr>
+        <mc:AlternateContent>
+          <mc:Choice Requires="wps">
+            <w:drawing>
+              <wp:anchor distT="0" distB="0" distL="114300" distR="114300" simplePos="0" relativeHeight="251674624" behindDoc="0" locked="0" layoutInCell="1" allowOverlap="1" wp14:anchorId="1D588CA8" wp14:editId="24CFC184">
+                <wp:simplePos x="0" y="0"/>
+                <wp:positionH relativeFrom="column">
+                  <wp:posOffset>692150</wp:posOffset>
+                </wp:positionH>
+                <wp:positionV relativeFrom="paragraph">
+                  <wp:posOffset>2194560</wp:posOffset>
+                </wp:positionV>
+                <wp:extent cx="4173855" cy="635"/>
+                <wp:effectExtent l="0" t="0" r="0" b="0"/>
+                <wp:wrapTopAndBottom/>
+                <wp:docPr id="11" name="Zone de texte 11"/>
+                <wp:cNvGraphicFramePr/>
+                <a:graphic xmlns:a="http://schemas.openxmlformats.org/drawingml/2006/main">
+                  <a:graphicData uri="http://schemas.microsoft.com/office/word/2010/wordprocessingShape">
+                    <wps:wsp>
+                      <wps:cNvSpPr txBox="1"/>
+                      <wps:spPr>
+                        <a:xfrm>
+                          <a:off x="0" y="0"/>
+                          <a:ext cx="4173855" cy="635"/>
+                        </a:xfrm>
+                        <a:prstGeom prst="rect">
+                          <a:avLst/>
+                        </a:prstGeom>
+                        <a:solidFill>
+                          <a:prstClr val="white"/>
+                        </a:solidFill>
+                        <a:ln>
+                          <a:noFill/>
+                        </a:ln>
+                      </wps:spPr>
+                      <wps:txbx>
+                        <w:txbxContent>
+                          <w:p>
+                            <w:pPr>
+                              <w:pStyle w:val="Lgende"/>
+                              <w:jc w:val="center"/>
+                              <w:rPr>
+                                <w:noProof/>
+                              </w:rPr>
+                            </w:pPr>
+                            <w:r>
+                              <w:t xml:space="preserve">Figure </w:t>
+                            </w:r>
+                            <w:fldSimple w:instr=" SEQ Figure \* ARABIC ">
+                              <w:r>
+                                <w:rPr>
+                                  <w:noProof/>
+                                </w:rPr>
+                                <w:t>5</w:t>
+                              </w:r>
+                            </w:fldSimple>
+                            <w:r>
+                              <w:t xml:space="preserve"> : Résultat de la cinquième requête</w:t>
+                            </w:r>
+                          </w:p>
+                        </w:txbxContent>
+                      </wps:txbx>
+                      <wps:bodyPr rot="0" spcFirstLastPara="0" vertOverflow="overflow" horzOverflow="overflow" vert="horz" wrap="square" lIns="0" tIns="0" rIns="0" bIns="0" numCol="1" spcCol="0" rtlCol="0" fromWordArt="0" anchor="t" anchorCtr="0" forceAA="0" compatLnSpc="1">
+                        <a:prstTxWarp prst="textNoShape">
+                          <a:avLst/>
+                        </a:prstTxWarp>
+                        <a:spAutoFit/>
+                      </wps:bodyPr>
+                    </wps:wsp>
+                  </a:graphicData>
+                </a:graphic>
+              </wp:anchor>
+            </w:drawing>
+          </mc:Choice>
+          <mc:Fallback>
+            <w:pict>
+              <v:shape w14:anchorId="1D588CA8" id="Zone de texte 11" o:spid="_x0000_s1034" type="#_x0000_t202" style="position:absolute;margin-left:54.5pt;margin-top:172.8pt;width:328.65pt;height:.05pt;z-index:251674624;visibility:visible;mso-wrap-style:square;mso-wrap-distance-left:9pt;mso-wrap-distance-top:0;mso-wrap-distance-right:9pt;mso-wrap-distance-bottom:0;mso-position-horizontal:absolute;mso-position-horizontal-relative:text;mso-position-vertical:absolute;mso-position-vertical-relative:text;v-text-anchor:top" o:gfxdata="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" stroked="f">
+                <v:textbox style="mso-fit-shape-to-text:t" inset="0,0,0,0">
+                  <w:txbxContent>
+                    <w:p>
+                      <w:pPr>
+                        <w:pStyle w:val="Lgende"/>
+                        <w:jc w:val="center"/>
+                        <w:rPr>
+                          <w:noProof/>
+                        </w:rPr>
+                      </w:pPr>
+                      <w:r>
+                        <w:t xml:space="preserve">Figure </w:t>
+                      </w:r>
+                      <w:fldSimple w:instr=" SEQ Figure \* ARABIC ">
+                        <w:r>
+                          <w:rPr>
+                            <w:noProof/>
+                          </w:rPr>
+                          <w:t>5</w:t>
+                        </w:r>
+                      </w:fldSimple>
+                      <w:r>
+                        <w:t xml:space="preserve"> : Résultat de la cinquième requête</w:t>
+                      </w:r>
+                    </w:p>
+                  </w:txbxContent>
+                </v:textbox>
+                <w10:wrap type="topAndBottom"/>
+              </v:shape>
+            </w:pict>
+          </mc:Fallback>
+        </mc:AlternateContent>
+      </w:r>
+      <w:r>
+        <w:rPr>
+          <w:noProof/>
+        </w:rPr>
+        <w:drawing>
+          <wp:anchor distT="0" distB="0" distL="114300" distR="114300" simplePos="0" relativeHeight="251672576" behindDoc="0" locked="0" layoutInCell="1" allowOverlap="1" wp14:anchorId="7D65D3AF" wp14:editId="5C4DF6AB">
+            <wp:simplePos x="0" y="0"/>
+            <wp:positionH relativeFrom="column">
+              <wp:posOffset>692362</wp:posOffset>
+            </wp:positionH>
+            <wp:positionV relativeFrom="paragraph">
+              <wp:posOffset>325755</wp:posOffset>
+            </wp:positionV>
+            <wp:extent cx="4173855" cy="1811655"/>
+            <wp:effectExtent l="0" t="0" r="0" b="0"/>
+            <wp:wrapTopAndBottom/>
+            <wp:docPr id="10" name="Image 10"/>
+            <wp:cNvGraphicFramePr>
+              <a:graphicFrameLocks xmlns:a="http://schemas.openxmlformats.org/drawingml/2006/main" noChangeAspect="1"/>
+            </wp:cNvGraphicFramePr>
+            <a:graphic xmlns:a="http://schemas.openxmlformats.org/drawingml/2006/main">
+              <a:graphicData uri="http://schemas.openxmlformats.org/drawingml/2006/picture">
+                <pic:pic xmlns:pic="http://schemas.openxmlformats.org/drawingml/2006/picture">
+                  <pic:nvPicPr>
+                    <pic:cNvPr id="0" name="Picture 4"/>
+                    <pic:cNvPicPr>
+                      <a:picLocks noChangeAspect="1" noChangeArrowheads="1"/>
+                    </pic:cNvPicPr>
+                  </pic:nvPicPr>
+                  <pic:blipFill>
+                    <a:blip r:embed="rId11">
+                      <a:extLst>
+                        <a:ext uri="{28A0092B-C50C-407E-A947-70E740481C1C}">
+                          <a14:useLocalDpi xmlns:a14="http://schemas.microsoft.com/office/drawing/2010/main" val="0"/>
+                        </a:ext>
+                      </a:extLst>
+                    </a:blip>
+                    <a:srcRect/>
+                    <a:stretch>
+                      <a:fillRect/>
+                    </a:stretch>
+                  </pic:blipFill>
+                  <pic:spPr bwMode="auto">
+                    <a:xfrm>
+                      <a:off x="0" y="0"/>
+                      <a:ext cx="4173855" cy="1811655"/>
+                    </a:xfrm>
+                    <a:prstGeom prst="rect">
+                      <a:avLst/>
+                    </a:prstGeom>
+                    <a:noFill/>
+                    <a:ln>
+                      <a:noFill/>
+                    </a:ln>
+                  </pic:spPr>
+                </pic:pic>
+              </a:graphicData>
+            </a:graphic>
+          </wp:anchor>
+        </w:drawing>
+      </w:r>
+      <w:r>
+        <w:t xml:space="preserve">CONNECT BY EMP.MGR = </w:t>
+      </w:r>
+      <w:proofErr w:type="spellStart"/>
+      <w:r>
+        <w:t>prior</w:t>
+      </w:r>
+      <w:proofErr w:type="spellEnd"/>
+      <w:r>
+        <w:t xml:space="preserve"> EMP.EMPNO;</w:t>
+      </w:r>
+      <w:r>
+        <w:t> »</w:t>
+      </w:r>
+    </w:p>
+    <w:p/>
+    <w:p>
       <w:pPr>
         <w:spacing w:before="240"/>
         <w:jc w:val="both"/>
@@ -1973,6 +3021,8 @@
         <w:spacing w:before="240"/>
         <w:jc w:val="both"/>
       </w:pPr>
+      <w:bookmarkStart w:id="0" w:name="_GoBack"/>
+      <w:bookmarkEnd w:id="0"/>
     </w:p>
     <w:p>
       <w:pPr>
@@ -2071,7 +3121,7 @@
       </w:r>
     </w:p>
     <w:sectPr>
-      <w:footerReference w:type="default" r:id="rId9"/>
+      <w:footerReference w:type="default" r:id="rId12"/>
       <w:pgSz w:w="11906" w:h="16838"/>
       <w:pgMar w:top="1417" w:right="1417" w:bottom="1417" w:left="1417" w:header="708" w:footer="708" w:gutter="0"/>
       <w:pgNumType w:start="0"/>
@@ -5310,6 +6360,7 @@
     <w:rsid w:val="002A5033"/>
     <w:rsid w:val="002D631F"/>
     <w:rsid w:val="004C45CD"/>
+    <w:rsid w:val="00942413"/>
     <w:rsid w:val="009C0B76"/>
     <w:rsid w:val="009E3729"/>
     <w:rsid w:val="00A9597C"/>
@@ -6044,7 +7095,7 @@
 </file>
 
 <file path=customXml/itemProps1.xml><?xml version="1.0" encoding="utf-8"?>
-<ds:datastoreItem xmlns:ds="http://schemas.openxmlformats.org/officeDocument/2006/customXml" ds:itemID="{BE5007BC-7438-4AFC-ADBC-8E0B935FA303}">
+<ds:datastoreItem xmlns:ds="http://schemas.openxmlformats.org/officeDocument/2006/customXml" ds:itemID="{F92ADA10-BA40-4A3A-902F-C02A982DB684}">
   <ds:schemaRefs>
     <ds:schemaRef ds:uri="http://schemas.openxmlformats.org/officeDocument/2006/bibliography"/>
   </ds:schemaRefs>

</xml_diff>